<commit_message>
uploaded sprint 7 demo doc
</commit_message>
<xml_diff>
--- a/Team_Ocelot_Demo_Documentation.docx
+++ b/Team_Ocelot_Demo_Documentation.docx
@@ -432,25 +432,143 @@
     </w:p>
     <w:p>
       <w:pPr>
+        <w:rPr>
+          <w:rFonts w:cstheme="minorHAnsi"/>
+          <w:sz w:val="28"/>
+        </w:rPr>
+      </w:pPr>
+      <w:r>
+        <w:rPr>
+          <w:rFonts w:cstheme="minorHAnsi"/>
+          <w:sz w:val="28"/>
+        </w:rPr>
+        <w:t>Sprint 6 Backlog Items:</w:t>
+      </w:r>
+    </w:p>
+    <w:p>
+      <w:pPr>
+        <w:pStyle w:val="ListParagraph"/>
+        <w:numPr>
+          <w:ilvl w:val="0"/>
+          <w:numId w:val="2"/>
+        </w:numPr>
+        <w:rPr>
+          <w:rFonts w:cstheme="minorHAnsi"/>
+          <w:sz w:val="28"/>
+        </w:rPr>
+      </w:pPr>
+      <w:r>
+        <w:rPr>
+          <w:rFonts w:cstheme="minorHAnsi"/>
+          <w:sz w:val="28"/>
+        </w:rPr>
+        <w:t>Find and do a Demo / Presentation if you have not done so already</w:t>
+      </w:r>
+    </w:p>
+    <w:p>
+      <w:pPr>
+        <w:rPr>
+          <w:rFonts w:cstheme="minorHAnsi"/>
+          <w:sz w:val="28"/>
+        </w:rPr>
+      </w:pPr>
+      <w:r>
+        <w:rPr>
+          <w:rFonts w:cstheme="minorHAnsi"/>
+          <w:sz w:val="28"/>
+        </w:rPr>
+        <w:t xml:space="preserve">The whole team hammered down and decided upon which tasks to tackle in order to fulfill these last few requirements of the course. Jace presented his topic to us and then to the course, I recorded the video and shared with my colleagues prior to submitting it, and a few others. </w:t>
+      </w:r>
+    </w:p>
+    <w:p>
+      <w:pPr>
+        <w:pStyle w:val="ListParagraph"/>
+        <w:numPr>
+          <w:ilvl w:val="0"/>
+          <w:numId w:val="2"/>
+        </w:numPr>
+        <w:rPr>
+          <w:rFonts w:cstheme="minorHAnsi"/>
+          <w:sz w:val="28"/>
+        </w:rPr>
+      </w:pPr>
+      <w:r>
+        <w:rPr>
+          <w:rFonts w:cstheme="minorHAnsi"/>
+          <w:sz w:val="28"/>
+        </w:rPr>
+        <w:t>Present Klump Project</w:t>
+      </w:r>
+    </w:p>
+    <w:p>
+      <w:pPr>
+        <w:rPr>
+          <w:rFonts w:cstheme="minorHAnsi"/>
+          <w:sz w:val="28"/>
+        </w:rPr>
+      </w:pPr>
+      <w:r>
+        <w:rPr>
+          <w:rFonts w:cstheme="minorHAnsi"/>
+          <w:sz w:val="28"/>
+        </w:rPr>
+        <w:t xml:space="preserve">This corresponds to the previous backlog item, but was a very task considering the Klump Product was the big Kahuna of this semester. Julian Moses did a great job showcasing our hard work and even got </w:t>
+      </w:r>
+      <w:proofErr w:type="gramStart"/>
+      <w:r>
+        <w:rPr>
+          <w:rFonts w:cstheme="minorHAnsi"/>
+          <w:sz w:val="28"/>
+        </w:rPr>
+        <w:t>a the</w:t>
+      </w:r>
+      <w:proofErr w:type="gramEnd"/>
+      <w:r>
+        <w:rPr>
+          <w:rFonts w:cstheme="minorHAnsi"/>
+          <w:sz w:val="28"/>
+        </w:rPr>
+        <w:t xml:space="preserve"> whole class laughing by telling a joke. Overall, a huge success.</w:t>
+      </w:r>
+      <w:r>
+        <w:rPr>
+          <w:rFonts w:cstheme="minorHAnsi"/>
+          <w:sz w:val="28"/>
+        </w:rPr>
+        <w:t xml:space="preserve"> </w:t>
+      </w:r>
+    </w:p>
+    <w:p>
+      <w:pPr>
         <w:jc w:val="center"/>
         <w:rPr>
           <w:rFonts w:ascii="Edwardian Script ITC" w:hAnsi="Edwardian Script ITC" w:cstheme="minorHAnsi"/>
-          <w:sz w:val="28"/>
-          <w:u w:val="single"/>
-        </w:rPr>
-      </w:pPr>
-    </w:p>
-    <w:p>
-      <w:pPr>
-        <w:jc w:val="center"/>
+          <w:i/>
+          <w:sz w:val="28"/>
+          <w:u w:val="single"/>
+        </w:rPr>
+      </w:pPr>
+      <w:r>
         <w:rPr>
           <w:rFonts w:ascii="Edwardian Script ITC" w:hAnsi="Edwardian Script ITC" w:cstheme="minorHAnsi"/>
-          <w:sz w:val="28"/>
-          <w:u w:val="single"/>
-        </w:rPr>
-      </w:pPr>
+          <w:i/>
+          <w:sz w:val="28"/>
+          <w:u w:val="single"/>
+        </w:rPr>
+        <w:t>Michael Pedzimaz</w:t>
+      </w:r>
       <w:bookmarkStart w:id="0" w:name="_GoBack"/>
       <w:bookmarkEnd w:id="0"/>
+    </w:p>
+    <w:p>
+      <w:pPr>
+        <w:jc w:val="center"/>
+        <w:rPr>
+          <w:rFonts w:ascii="Edwardian Script ITC" w:hAnsi="Edwardian Script ITC" w:cstheme="minorHAnsi"/>
+          <w:sz w:val="28"/>
+          <w:u w:val="single"/>
+        </w:rPr>
+      </w:pPr>
     </w:p>
     <w:p>
       <w:pPr>

</xml_diff>

<commit_message>
Upload of Sprint8 Metrics & DemoDoc
</commit_message>
<xml_diff>
--- a/Team_Ocelot_Demo_Documentation.docx
+++ b/Team_Ocelot_Demo_Documentation.docx
@@ -557,28 +557,75 @@
         </w:rPr>
         <w:t>Michael Pedzimaz</w:t>
       </w:r>
+    </w:p>
+    <w:p>
+      <w:pPr>
+        <w:jc w:val="center"/>
+        <w:rPr>
+          <w:rFonts w:ascii="Edwardian Script ITC" w:hAnsi="Edwardian Script ITC" w:cstheme="minorHAnsi"/>
+          <w:sz w:val="28"/>
+          <w:u w:val="single"/>
+        </w:rPr>
+      </w:pPr>
+    </w:p>
+    <w:p>
+      <w:pPr>
+        <w:rPr>
+          <w:rFonts w:cstheme="minorHAnsi"/>
+          <w:sz w:val="28"/>
+        </w:rPr>
+      </w:pPr>
+      <w:r>
+        <w:rPr>
+          <w:rFonts w:cstheme="minorHAnsi"/>
+          <w:sz w:val="28"/>
+        </w:rPr>
+        <w:t>Sprint 7 Backlog Items:</w:t>
+      </w:r>
+    </w:p>
+    <w:p>
+      <w:pPr>
+        <w:pStyle w:val="ListParagraph"/>
+        <w:numPr>
+          <w:ilvl w:val="0"/>
+          <w:numId w:val="2"/>
+        </w:numPr>
+        <w:rPr>
+          <w:rFonts w:cstheme="minorHAnsi"/>
+          <w:sz w:val="28"/>
+        </w:rPr>
+      </w:pPr>
+      <w:r>
+        <w:rPr>
+          <w:rFonts w:cstheme="minorHAnsi"/>
+          <w:sz w:val="28"/>
+        </w:rPr>
+        <w:t>Complete teams at Product level &amp; include roles</w:t>
+      </w:r>
+    </w:p>
+    <w:p>
+      <w:pPr>
+        <w:rPr>
+          <w:rFonts w:cstheme="minorHAnsi"/>
+          <w:sz w:val="28"/>
+        </w:rPr>
+      </w:pPr>
+      <w:r>
+        <w:rPr>
+          <w:rFonts w:cstheme="minorHAnsi"/>
+          <w:sz w:val="28"/>
+        </w:rPr>
+        <w:t>Walking into Sprint 8, Team Ocelots took a step back and decided to contribute their efforts to an already existing &amp; very promising project presented by the Great White Buffalos. We discussed this openly with our team and requested to be a part of the Buffalos’ exciting Image Filter Project (IFP)</w:t>
+      </w:r>
+      <w:r>
+        <w:rPr>
+          <w:rFonts w:cstheme="minorHAnsi"/>
+          <w:sz w:val="28"/>
+        </w:rPr>
+        <w:t xml:space="preserve">. We decided upon which roles each of our member’s would take and were ready to begin tackling our priorities within the Product level arena. </w:t>
+      </w:r>
       <w:bookmarkStart w:id="0" w:name="_GoBack"/>
       <w:bookmarkEnd w:id="0"/>
-    </w:p>
-    <w:p>
-      <w:pPr>
-        <w:jc w:val="center"/>
-        <w:rPr>
-          <w:rFonts w:ascii="Edwardian Script ITC" w:hAnsi="Edwardian Script ITC" w:cstheme="minorHAnsi"/>
-          <w:sz w:val="28"/>
-          <w:u w:val="single"/>
-        </w:rPr>
-      </w:pPr>
-    </w:p>
-    <w:p>
-      <w:pPr>
-        <w:jc w:val="center"/>
-        <w:rPr>
-          <w:rFonts w:ascii="Edwardian Script ITC" w:hAnsi="Edwardian Script ITC" w:cstheme="minorHAnsi"/>
-          <w:sz w:val="28"/>
-          <w:u w:val="single"/>
-        </w:rPr>
-      </w:pPr>
     </w:p>
     <w:p>
       <w:pPr>

</xml_diff>